<commit_message>
header changed to resolve conflict
</commit_message>
<xml_diff>
--- a/markdown.docx
+++ b/markdown.docx
@@ -31,7 +31,7 @@
           <w:szCs w:val="20"/>
           <w:lang w:val="en-US" w:eastAsia="ru-RU"/>
         </w:rPr>
-        <w:t>п</w:t>
+        <w:t>П</w:t>
       </w:r>
       <w:proofErr w:type="spellStart"/>
       <w:r>
@@ -53,6 +53,16 @@
           <w:szCs w:val="20"/>
           <w:lang w:eastAsia="ru-RU"/>
         </w:rPr>
+        <w:t xml:space="preserve"> заказа</w:t>
+      </w:r>
+      <w:r>
+        <w:rPr>
+          <w:rFonts w:eastAsia="Times New Roman" w:cstheme="minorHAnsi"/>
+          <w:color w:val="000000"/>
+          <w:sz w:val="20"/>
+          <w:szCs w:val="20"/>
+          <w:lang w:eastAsia="ru-RU"/>
+        </w:rPr>
         <w:t xml:space="preserve"> </w:t>
       </w:r>
       <w:r>
@@ -64,16 +74,6 @@
           <w:lang w:eastAsia="ru-RU"/>
         </w:rPr>
         <w:t>пользователем</w:t>
-      </w:r>
-      <w:r>
-        <w:rPr>
-          <w:rFonts w:eastAsia="Times New Roman" w:cstheme="minorHAnsi"/>
-          <w:color w:val="000000"/>
-          <w:sz w:val="20"/>
-          <w:szCs w:val="20"/>
-          <w:lang w:eastAsia="ru-RU"/>
-        </w:rPr>
-        <w:t xml:space="preserve"> заказа</w:t>
       </w:r>
       <w:r>
         <w:rPr>

</xml_diff>